<commit_message>
ldf rule for all data
</commit_message>
<xml_diff>
--- a/documentation/user/DV_User_Manual.docx
+++ b/documentation/user/DV_User_Manual.docx
@@ -1919,8 +1919,47 @@
     <w:p>
       <w:pPr>
         <w:spacing w:line="480" w:lineRule="auto"/>
-        <w:jc w:val="center"/>
-      </w:pPr>
+      </w:pPr>
+      <w:r>
+        <w:rPr>
+          <w:noProof/>
+        </w:rPr>
+        <w:drawing>
+          <wp:inline distT="0" distB="0" distL="0" distR="0" wp14:anchorId="5E73B8B4" wp14:editId="58C7D0BB">
+            <wp:extent cx="5943600" cy="3219450"/>
+            <wp:effectExtent l="0" t="0" r="0" b="0"/>
+            <wp:docPr id="4" name="Picture 4" descr="A picture containing text&#10;&#10;Description automatically generated"/>
+            <wp:cNvGraphicFramePr>
+              <a:graphicFrameLocks xmlns:a="http://schemas.openxmlformats.org/drawingml/2006/main" noChangeAspect="1"/>
+            </wp:cNvGraphicFramePr>
+            <a:graphic xmlns:a="http://schemas.openxmlformats.org/drawingml/2006/main">
+              <a:graphicData uri="http://schemas.openxmlformats.org/drawingml/2006/picture">
+                <pic:pic xmlns:pic="http://schemas.openxmlformats.org/drawingml/2006/picture">
+                  <pic:nvPicPr>
+                    <pic:cNvPr id="4" name="Picture 4" descr="A picture containing text&#10;&#10;Description automatically generated"/>
+                    <pic:cNvPicPr/>
+                  </pic:nvPicPr>
+                  <pic:blipFill>
+                    <a:blip r:embed="rId13"/>
+                    <a:stretch>
+                      <a:fillRect/>
+                    </a:stretch>
+                  </pic:blipFill>
+                  <pic:spPr>
+                    <a:xfrm>
+                      <a:off x="0" y="0"/>
+                      <a:ext cx="5943600" cy="3219450"/>
+                    </a:xfrm>
+                    <a:prstGeom prst="rect">
+                      <a:avLst/>
+                    </a:prstGeom>
+                  </pic:spPr>
+                </pic:pic>
+              </a:graphicData>
+            </a:graphic>
+          </wp:inline>
+        </w:drawing>
+      </w:r>
       <w:r>
         <w:rPr>
           <w:noProof/>
@@ -1949,13 +1988,13 @@
                     <pic:cNvPicPr/>
                   </pic:nvPicPr>
                   <pic:blipFill>
-                    <a:blip r:embed="rId13" cstate="print">
+                    <a:blip r:embed="rId14" cstate="print">
                       <a:extLst>
                         <a:ext uri="{28A0092B-C50C-407E-A947-70E740481C1C}">
                           <a14:useLocalDpi xmlns:a14="http://schemas.microsoft.com/office/drawing/2010/main" val="0"/>
                         </a:ext>
                         <a:ext uri="{96DAC541-7B7A-43D3-8B79-37D633B846F1}">
-                          <asvg:svgBlip xmlns:asvg="http://schemas.microsoft.com/office/drawing/2016/SVG/main" r:embed="rId14"/>
+                          <asvg:svgBlip xmlns:asvg="http://schemas.microsoft.com/office/drawing/2016/SVG/main" r:embed="rId15"/>
                         </a:ext>
                       </a:extLst>
                     </a:blip>
@@ -2012,13 +2051,13 @@
                     <pic:cNvPicPr/>
                   </pic:nvPicPr>
                   <pic:blipFill>
-                    <a:blip r:embed="rId15">
+                    <a:blip r:embed="rId16">
                       <a:extLst>
                         <a:ext uri="{28A0092B-C50C-407E-A947-70E740481C1C}">
                           <a14:useLocalDpi xmlns:a14="http://schemas.microsoft.com/office/drawing/2010/main" val="0"/>
                         </a:ext>
                         <a:ext uri="{96DAC541-7B7A-43D3-8B79-37D633B846F1}">
-                          <asvg:svgBlip xmlns:asvg="http://schemas.microsoft.com/office/drawing/2016/SVG/main" r:embed="rId16"/>
+                          <asvg:svgBlip xmlns:asvg="http://schemas.microsoft.com/office/drawing/2016/SVG/main" r:embed="rId17"/>
                         </a:ext>
                       </a:extLst>
                     </a:blip>
@@ -2075,13 +2114,13 @@
                     <pic:cNvPicPr/>
                   </pic:nvPicPr>
                   <pic:blipFill>
-                    <a:blip r:embed="rId17">
+                    <a:blip r:embed="rId18">
                       <a:extLst>
                         <a:ext uri="{28A0092B-C50C-407E-A947-70E740481C1C}">
                           <a14:useLocalDpi xmlns:a14="http://schemas.microsoft.com/office/drawing/2010/main" val="0"/>
                         </a:ext>
                         <a:ext uri="{96DAC541-7B7A-43D3-8B79-37D633B846F1}">
-                          <asvg:svgBlip xmlns:asvg="http://schemas.microsoft.com/office/drawing/2016/SVG/main" r:embed="rId18"/>
+                          <asvg:svgBlip xmlns:asvg="http://schemas.microsoft.com/office/drawing/2016/SVG/main" r:embed="rId19"/>
                         </a:ext>
                       </a:extLst>
                     </a:blip>
@@ -2138,13 +2177,13 @@
                     <pic:cNvPicPr/>
                   </pic:nvPicPr>
                   <pic:blipFill>
-                    <a:blip r:embed="rId19">
+                    <a:blip r:embed="rId20">
                       <a:extLst>
                         <a:ext uri="{28A0092B-C50C-407E-A947-70E740481C1C}">
                           <a14:useLocalDpi xmlns:a14="http://schemas.microsoft.com/office/drawing/2010/main" val="0"/>
                         </a:ext>
                         <a:ext uri="{96DAC541-7B7A-43D3-8B79-37D633B846F1}">
-                          <asvg:svgBlip xmlns:asvg="http://schemas.microsoft.com/office/drawing/2016/SVG/main" r:embed="rId20"/>
+                          <asvg:svgBlip xmlns:asvg="http://schemas.microsoft.com/office/drawing/2016/SVG/main" r:embed="rId21"/>
                         </a:ext>
                       </a:extLst>
                     </a:blip>
@@ -2171,46 +2210,6 @@
               <wp14:pctHeight>0</wp14:pctHeight>
             </wp14:sizeRelV>
           </wp:anchor>
-        </w:drawing>
-      </w:r>
-      <w:r>
-        <w:rPr>
-          <w:noProof/>
-        </w:rPr>
-        <w:drawing>
-          <wp:inline distT="0" distB="0" distL="0" distR="0" wp14:anchorId="0593D9FC" wp14:editId="5DDFBFC2">
-            <wp:extent cx="5943600" cy="3227070"/>
-            <wp:effectExtent l="0" t="0" r="0" b="0"/>
-            <wp:docPr id="33" name="Picture 33" descr="Graphical user interface, application&#10;&#10;Description automatically generated"/>
-            <wp:cNvGraphicFramePr>
-              <a:graphicFrameLocks xmlns:a="http://schemas.openxmlformats.org/drawingml/2006/main" noChangeAspect="1"/>
-            </wp:cNvGraphicFramePr>
-            <a:graphic xmlns:a="http://schemas.openxmlformats.org/drawingml/2006/main">
-              <a:graphicData uri="http://schemas.openxmlformats.org/drawingml/2006/picture">
-                <pic:pic xmlns:pic="http://schemas.openxmlformats.org/drawingml/2006/picture">
-                  <pic:nvPicPr>
-                    <pic:cNvPr id="33" name="Picture 33" descr="Graphical user interface, application&#10;&#10;Description automatically generated"/>
-                    <pic:cNvPicPr/>
-                  </pic:nvPicPr>
-                  <pic:blipFill>
-                    <a:blip r:embed="rId21"/>
-                    <a:stretch>
-                      <a:fillRect/>
-                    </a:stretch>
-                  </pic:blipFill>
-                  <pic:spPr>
-                    <a:xfrm>
-                      <a:off x="0" y="0"/>
-                      <a:ext cx="5943600" cy="3227070"/>
-                    </a:xfrm>
-                    <a:prstGeom prst="rect">
-                      <a:avLst/>
-                    </a:prstGeom>
-                  </pic:spPr>
-                </pic:pic>
-              </a:graphicData>
-            </a:graphic>
-          </wp:inline>
         </w:drawing>
       </w:r>
     </w:p>
@@ -2336,8 +2335,13 @@
         </w:rPr>
         <w:t xml:space="preserve">Subset of Utilized Data for all Classes </w:t>
       </w:r>
-      <w:r>
-        <w:t xml:space="preserve">slider shown by label (3). By dragging this slider, the user can apply domain constraints to the visualization. This will exclude data from the visualization which resides outside of the specified domain. The closer together the sliders are, the more data that will be constrained. </w:t>
+      <w:proofErr w:type="gramStart"/>
+      <w:r>
+        <w:t>slider</w:t>
+      </w:r>
+      <w:proofErr w:type="gramEnd"/>
+      <w:r>
+        <w:t xml:space="preserve"> shown by label (3). By dragging this slider, the user can apply domain constraints to the visualization. This will exclude data from the visualization which resides outside of the specified domain. The closer together the sliders are, the more data that will be constrained. </w:t>
       </w:r>
     </w:p>
     <w:p>
@@ -2346,6 +2350,9 @@
         <w:jc w:val="center"/>
       </w:pPr>
       <w:r>
+        <w:rPr>
+          <w:noProof/>
+        </w:rPr>
         <w:lastRenderedPageBreak/>
         <w:drawing>
           <wp:inline distT="0" distB="0" distL="0" distR="0" wp14:anchorId="12E0D88F" wp14:editId="3D3E2651">
@@ -2424,6 +2431,9 @@
         </w:drawing>
       </w:r>
       <w:r>
+        <w:rPr>
+          <w:noProof/>
+        </w:rPr>
         <w:drawing>
           <wp:inline distT="0" distB="0" distL="0" distR="0" wp14:anchorId="4C7FC4FA" wp14:editId="3C9B804F">
             <wp:extent cx="2452845" cy="3093985"/>
@@ -4259,7 +4269,15 @@
         <w:t xml:space="preserve">Since the DV program separates classes linearly on a single dimension, directly visualizing 3+ classes </w:t>
       </w:r>
       <w:r>
-        <w:t xml:space="preserve">at the same time is nearly impossible </w:t>
+        <w:t xml:space="preserve">at the same time </w:t>
+      </w:r>
+      <w:proofErr w:type="gramStart"/>
+      <w:r>
+        <w:t>is</w:t>
+      </w:r>
+      <w:proofErr w:type="gramEnd"/>
+      <w:r>
+        <w:t xml:space="preserve"> nearly impossible </w:t>
       </w:r>
       <w:r>
         <w:t xml:space="preserve">with good results. </w:t>
@@ -4408,7 +4426,15 @@
         <w:t>on the right</w:t>
       </w:r>
       <w:r>
-        <w:t xml:space="preserve"> shows classes 0</w:t>
+        <w:t xml:space="preserve"> </w:t>
+      </w:r>
+      <w:proofErr w:type="gramStart"/>
+      <w:r>
+        <w:t>shows</w:t>
+      </w:r>
+      <w:proofErr w:type="gramEnd"/>
+      <w:r>
+        <w:t xml:space="preserve"> classes 0</w:t>
       </w:r>
       <w:r>
         <w:t xml:space="preserve"> and </w:t>
@@ -4825,8 +4851,395 @@
         <w:t>All steps mentioned previously can be repeated with any number of classes until only two remain.</w:t>
       </w:r>
     </w:p>
+    <w:p>
+      <w:pPr>
+        <w:rPr>
+          <w:rFonts w:asciiTheme="majorHAnsi" w:eastAsiaTheme="majorEastAsia" w:hAnsiTheme="majorHAnsi" w:cstheme="majorBidi"/>
+          <w:color w:val="2F5496" w:themeColor="accent1" w:themeShade="BF"/>
+          <w:sz w:val="32"/>
+          <w:szCs w:val="32"/>
+        </w:rPr>
+      </w:pPr>
+      <w:r>
+        <w:br w:type="page"/>
+      </w:r>
+    </w:p>
+    <w:p>
+      <w:pPr>
+        <w:pStyle w:val="Heading1"/>
+        <w:spacing w:line="480" w:lineRule="auto"/>
+      </w:pPr>
+      <w:r>
+        <w:lastRenderedPageBreak/>
+        <w:t>Data Interaction</w:t>
+      </w:r>
+    </w:p>
+    <w:p>
+      <w:pPr>
+        <w:spacing w:line="480" w:lineRule="auto"/>
+        <w:ind w:firstLine="720"/>
+      </w:pPr>
+      <w:r>
+        <w:t xml:space="preserve">The DV program also offers </w:t>
+      </w:r>
+      <w:r>
+        <w:t xml:space="preserve">various </w:t>
+      </w:r>
+      <w:r>
+        <w:t>method</w:t>
+      </w:r>
+      <w:r>
+        <w:t>s</w:t>
+      </w:r>
+      <w:r>
+        <w:t xml:space="preserve"> for </w:t>
+      </w:r>
+      <w:r>
+        <w:t xml:space="preserve">interacting with data. </w:t>
+      </w:r>
+      <w:r>
+        <w:t>These methods</w:t>
+      </w:r>
+      <w:r>
+        <w:t xml:space="preserve"> include displaying the class, original </w:t>
+      </w:r>
+      <w:r>
+        <w:t>n-D point</w:t>
+      </w:r>
+      <w:r>
+        <w:t xml:space="preserve">, and normalized </w:t>
+      </w:r>
+      <w:r>
+        <w:t>n-D point</w:t>
+      </w:r>
+      <w:r>
+        <w:t xml:space="preserve">; an option to highlight the selected </w:t>
+      </w:r>
+      <w:r>
+        <w:t>n-D point</w:t>
+      </w:r>
+      <w:r>
+        <w:t xml:space="preserve">; and an option to create a </w:t>
+      </w:r>
+      <w:r>
+        <w:t xml:space="preserve">classification rule based on </w:t>
+      </w:r>
+      <w:r>
+        <w:t xml:space="preserve">the </w:t>
+      </w:r>
+      <w:r>
+        <w:t>linear discriminant function</w:t>
+      </w:r>
+      <w:r>
+        <w:t xml:space="preserve"> of a </w:t>
+      </w:r>
+      <w:r>
+        <w:t>n-D point</w:t>
+      </w:r>
+      <w:r>
+        <w:t xml:space="preserve">. </w:t>
+      </w:r>
+      <w:r>
+        <w:t xml:space="preserve">To use these options, simply select the endpoint of a </w:t>
+      </w:r>
+      <w:r>
+        <w:t xml:space="preserve">n-D point </w:t>
+      </w:r>
+      <w:r>
+        <w:t xml:space="preserve">and </w:t>
+      </w:r>
+      <w:r>
+        <w:t xml:space="preserve">the follow menu will appear: </w:t>
+      </w:r>
+    </w:p>
+    <w:p>
+      <w:pPr>
+        <w:spacing w:line="480" w:lineRule="auto"/>
+        <w:ind w:firstLine="720"/>
+        <w:jc w:val="center"/>
+      </w:pPr>
+      <w:r>
+        <w:rPr>
+          <w:noProof/>
+        </w:rPr>
+        <w:drawing>
+          <wp:inline distT="0" distB="0" distL="0" distR="0" wp14:anchorId="3E346211" wp14:editId="7AA2F7EB">
+            <wp:extent cx="4086225" cy="1295400"/>
+            <wp:effectExtent l="0" t="0" r="9525" b="0"/>
+            <wp:docPr id="7" name="Picture 7" descr="Graphical user interface, application&#10;&#10;Description automatically generated"/>
+            <wp:cNvGraphicFramePr>
+              <a:graphicFrameLocks xmlns:a="http://schemas.openxmlformats.org/drawingml/2006/main" noChangeAspect="1"/>
+            </wp:cNvGraphicFramePr>
+            <a:graphic xmlns:a="http://schemas.openxmlformats.org/drawingml/2006/main">
+              <a:graphicData uri="http://schemas.openxmlformats.org/drawingml/2006/picture">
+                <pic:pic xmlns:pic="http://schemas.openxmlformats.org/drawingml/2006/picture">
+                  <pic:nvPicPr>
+                    <pic:cNvPr id="7" name="Picture 7" descr="Graphical user interface, application&#10;&#10;Description automatically generated"/>
+                    <pic:cNvPicPr/>
+                  </pic:nvPicPr>
+                  <pic:blipFill>
+                    <a:blip r:embed="rId58"/>
+                    <a:stretch>
+                      <a:fillRect/>
+                    </a:stretch>
+                  </pic:blipFill>
+                  <pic:spPr>
+                    <a:xfrm>
+                      <a:off x="0" y="0"/>
+                      <a:ext cx="4086225" cy="1295400"/>
+                    </a:xfrm>
+                    <a:prstGeom prst="rect">
+                      <a:avLst/>
+                    </a:prstGeom>
+                  </pic:spPr>
+                </pic:pic>
+              </a:graphicData>
+            </a:graphic>
+          </wp:inline>
+        </w:drawing>
+      </w:r>
+    </w:p>
+    <w:p>
+      <w:pPr>
+        <w:spacing w:line="480" w:lineRule="auto"/>
+      </w:pPr>
+      <w:r>
+        <w:t xml:space="preserve">The “Highlight Point” option simply draws the chosen </w:t>
+      </w:r>
+      <w:r>
+        <w:t xml:space="preserve">n-D points </w:t>
+      </w:r>
+      <w:r>
+        <w:t>on top of all others while also drawing it in a vibrant yellow. The “Create LDF”</w:t>
+      </w:r>
+      <w:r>
+        <w:t xml:space="preserve"> option</w:t>
+      </w:r>
+      <w:r>
+        <w:t xml:space="preserve"> opens the following menu: </w:t>
+      </w:r>
+    </w:p>
+    <w:p>
+      <w:pPr>
+        <w:spacing w:line="480" w:lineRule="auto"/>
+      </w:pPr>
+      <w:r>
+        <w:rPr>
+          <w:noProof/>
+        </w:rPr>
+        <w:drawing>
+          <wp:inline distT="0" distB="0" distL="0" distR="0" wp14:anchorId="5C83E664" wp14:editId="307B5CE1">
+            <wp:extent cx="5943600" cy="3219450"/>
+            <wp:effectExtent l="0" t="0" r="0" b="0"/>
+            <wp:docPr id="9" name="Picture 9"/>
+            <wp:cNvGraphicFramePr>
+              <a:graphicFrameLocks xmlns:a="http://schemas.openxmlformats.org/drawingml/2006/main" noChangeAspect="1"/>
+            </wp:cNvGraphicFramePr>
+            <a:graphic xmlns:a="http://schemas.openxmlformats.org/drawingml/2006/main">
+              <a:graphicData uri="http://schemas.openxmlformats.org/drawingml/2006/picture">
+                <pic:pic xmlns:pic="http://schemas.openxmlformats.org/drawingml/2006/picture">
+                  <pic:nvPicPr>
+                    <pic:cNvPr id="1" name=""/>
+                    <pic:cNvPicPr/>
+                  </pic:nvPicPr>
+                  <pic:blipFill>
+                    <a:blip r:embed="rId59"/>
+                    <a:stretch>
+                      <a:fillRect/>
+                    </a:stretch>
+                  </pic:blipFill>
+                  <pic:spPr>
+                    <a:xfrm>
+                      <a:off x="0" y="0"/>
+                      <a:ext cx="5943600" cy="3219450"/>
+                    </a:xfrm>
+                    <a:prstGeom prst="rect">
+                      <a:avLst/>
+                    </a:prstGeom>
+                  </pic:spPr>
+                </pic:pic>
+              </a:graphicData>
+            </a:graphic>
+          </wp:inline>
+        </w:drawing>
+      </w:r>
+    </w:p>
+    <w:p>
+      <w:pPr>
+        <w:spacing w:line="480" w:lineRule="auto"/>
+      </w:pPr>
+      <w:r>
+        <w:lastRenderedPageBreak/>
+        <w:t xml:space="preserve">The LDF menu allows for the creation of a generalized rule for the chosen </w:t>
+      </w:r>
+      <w:r>
+        <w:t>n-D point</w:t>
+      </w:r>
+      <w:r>
+        <w:t>, by manipulating</w:t>
+      </w:r>
+      <w:r>
+        <w:t xml:space="preserve"> two </w:t>
+      </w:r>
+      <w:r>
+        <w:t xml:space="preserve">artificial </w:t>
+      </w:r>
+      <w:r>
+        <w:t>n-D points</w:t>
+      </w:r>
+      <w:r>
+        <w:t xml:space="preserve">: the lower scaled n-D point and the upper scaled n-D point. </w:t>
+      </w:r>
+      <w:r>
+        <w:t xml:space="preserve">These artificial </w:t>
+      </w:r>
+      <w:r>
+        <w:t xml:space="preserve">n-D points </w:t>
+      </w:r>
+      <w:r>
+        <w:t xml:space="preserve">act as bounds for the generalized rule. </w:t>
+      </w:r>
+      <w:r>
+        <w:t xml:space="preserve">Any </w:t>
+      </w:r>
+      <w:r>
+        <w:t xml:space="preserve">n-D point </w:t>
+      </w:r>
+      <w:r>
+        <w:t>that is between the upper and lower scaled n-D points will be classified the same as the original n-D</w:t>
+      </w:r>
+      <w:r>
+        <w:t xml:space="preserve"> </w:t>
+      </w:r>
+      <w:r>
+        <w:t>point.</w:t>
+      </w:r>
+      <w:r>
+        <w:t xml:space="preserve"> Any adjustments </w:t>
+      </w:r>
+      <w:r>
+        <w:t>made to either point</w:t>
+      </w:r>
+      <w:r>
+        <w:t xml:space="preserve"> will be seen in both the GLC-L plot above and the PC plot bellow. </w:t>
+      </w:r>
+    </w:p>
+    <w:p>
+      <w:pPr>
+        <w:spacing w:line="480" w:lineRule="auto"/>
+      </w:pPr>
+      <w:r>
+        <w:t xml:space="preserve">To manipulate these scaled n-D points, simply </w:t>
+      </w:r>
+      <w:r>
+        <w:t>use the</w:t>
+      </w:r>
+      <w:r>
+        <w:t xml:space="preserve"> attribute sliders on the right side of the menu to </w:t>
+      </w:r>
+      <w:r>
+        <w:t xml:space="preserve">scale each attribute from a range of 0% to 500%. </w:t>
+      </w:r>
+      <w:r>
+        <w:t xml:space="preserve"> </w:t>
+      </w:r>
+      <w:r>
+        <w:t xml:space="preserve">Use the sliders in the “Lower Scale” tab to adjust the lower scaled n-D point and the sliders in the “Upper Scale” tab to adjust the upper scaled n-D point. </w:t>
+      </w:r>
+    </w:p>
+    <w:p>
+      <w:pPr>
+        <w:spacing w:line="480" w:lineRule="auto"/>
+      </w:pPr>
+      <w:r>
+        <w:t xml:space="preserve">Additionally, limits for each attribute can be placed. Below the </w:t>
+      </w:r>
+      <w:r>
+        <w:t>graphs there is tab for each attribute. Each tab shows the current upper and lower limit set for each attribute.</w:t>
+      </w:r>
+      <w:r>
+        <w:t xml:space="preserve"> Simply adjust the slider to adjust the limits for that attribute. </w:t>
+      </w:r>
+      <w:r>
+        <w:t>Furthermore</w:t>
+      </w:r>
+      <w:r>
+        <w:t>, there is also a discrete attribute option. If the attribute is something like number of people, and there cannot be half a person, selecting the discrete attribute option will ensure that all numbers for that attribute are discrete</w:t>
+      </w:r>
+      <w:r>
+        <w:t xml:space="preserve">. </w:t>
+      </w:r>
+    </w:p>
+    <w:p>
+      <w:pPr>
+        <w:spacing w:line="480" w:lineRule="auto"/>
+      </w:pPr>
+      <w:r>
+        <w:t xml:space="preserve">Below is an example of a generalized rule for </w:t>
+      </w:r>
+      <w:r>
+        <w:t xml:space="preserve">a datapoint from </w:t>
+      </w:r>
+      <w:r>
+        <w:t>the Wisconsin Breast Cancer dataset</w:t>
+      </w:r>
+      <w:r>
+        <w:t xml:space="preserve">: </w:t>
+      </w:r>
+    </w:p>
+    <w:p>
+      <w:pPr>
+        <w:spacing w:line="480" w:lineRule="auto"/>
+      </w:pPr>
+      <w:r>
+        <w:rPr>
+          <w:noProof/>
+        </w:rPr>
+        <w:lastRenderedPageBreak/>
+        <w:drawing>
+          <wp:inline distT="0" distB="0" distL="0" distR="0" wp14:anchorId="632541A3" wp14:editId="539A9EC6">
+            <wp:extent cx="5943600" cy="3219450"/>
+            <wp:effectExtent l="0" t="0" r="0" b="0"/>
+            <wp:docPr id="12" name="Picture 12" descr="Chart&#10;&#10;Description automatically generated"/>
+            <wp:cNvGraphicFramePr>
+              <a:graphicFrameLocks xmlns:a="http://schemas.openxmlformats.org/drawingml/2006/main" noChangeAspect="1"/>
+            </wp:cNvGraphicFramePr>
+            <a:graphic xmlns:a="http://schemas.openxmlformats.org/drawingml/2006/main">
+              <a:graphicData uri="http://schemas.openxmlformats.org/drawingml/2006/picture">
+                <pic:pic xmlns:pic="http://schemas.openxmlformats.org/drawingml/2006/picture">
+                  <pic:nvPicPr>
+                    <pic:cNvPr id="12" name="Picture 12" descr="Chart&#10;&#10;Description automatically generated"/>
+                    <pic:cNvPicPr/>
+                  </pic:nvPicPr>
+                  <pic:blipFill>
+                    <a:blip r:embed="rId60"/>
+                    <a:stretch>
+                      <a:fillRect/>
+                    </a:stretch>
+                  </pic:blipFill>
+                  <pic:spPr>
+                    <a:xfrm>
+                      <a:off x="0" y="0"/>
+                      <a:ext cx="5943600" cy="3219450"/>
+                    </a:xfrm>
+                    <a:prstGeom prst="rect">
+                      <a:avLst/>
+                    </a:prstGeom>
+                  </pic:spPr>
+                </pic:pic>
+              </a:graphicData>
+            </a:graphic>
+          </wp:inline>
+        </w:drawing>
+      </w:r>
+    </w:p>
+    <w:p>
+      <w:pPr>
+        <w:spacing w:line="480" w:lineRule="auto"/>
+      </w:pPr>
+    </w:p>
     <w:sectPr>
-      <w:headerReference w:type="default" r:id="rId58"/>
+      <w:headerReference w:type="default" r:id="rId61"/>
       <w:pgSz w:w="12240" w:h="15840"/>
       <w:pgMar w:top="1440" w:right="1440" w:bottom="1440" w:left="1440" w:header="720" w:footer="720" w:gutter="0"/>
       <w:cols w:space="720"/>

</xml_diff>